<commit_message>
finished project, ready to turn in
</commit_message>
<xml_diff>
--- a/report/Kyle_Markel_HeatTransferProjectReport.docx
+++ b/report/Kyle_Markel_HeatTransferProjectReport.docx
@@ -1150,27 +1150,297 @@
           <w:sz w:val="24"/>
           <w:szCs w:val="24"/>
         </w:rPr>
-        <w:t>[</w:t>
-      </w:r>
-      <w:r>
-        <w:rPr>
-          <w:rFonts w:ascii="Times New Roman" w:hAnsi="Times New Roman" w:cs="Times New Roman"/>
-          <w:i/>
-          <w:iCs/>
-          <w:sz w:val="24"/>
-          <w:szCs w:val="24"/>
-        </w:rPr>
-        <w:t>SAFETY, ECONOMICS, ETC</w:t>
-      </w:r>
-      <w:r>
-        <w:rPr>
-          <w:rFonts w:ascii="Times New Roman" w:hAnsi="Times New Roman" w:cs="Times New Roman"/>
-          <w:i/>
-          <w:iCs/>
-          <w:sz w:val="24"/>
-          <w:szCs w:val="24"/>
-        </w:rPr>
-        <w:t>]</w:t>
+        <w:t xml:space="preserve">This effect </w:t>
+      </w:r>
+      <w:r>
+        <w:rPr>
+          <w:rFonts w:ascii="Times New Roman" w:hAnsi="Times New Roman" w:cs="Times New Roman"/>
+          <w:i/>
+          <w:iCs/>
+          <w:sz w:val="24"/>
+          <w:szCs w:val="24"/>
+        </w:rPr>
+        <w:t>can help with selection for appropriate jacket types</w:t>
+      </w:r>
+      <w:r>
+        <w:rPr>
+          <w:rFonts w:ascii="Times New Roman" w:hAnsi="Times New Roman" w:cs="Times New Roman"/>
+          <w:i/>
+          <w:iCs/>
+          <w:sz w:val="24"/>
+          <w:szCs w:val="24"/>
+        </w:rPr>
+        <w:t>, as it is important to ensure that pipe surfaces are safe in the event of incidental skin contact</w:t>
+      </w:r>
+      <w:r>
+        <w:rPr>
+          <w:rFonts w:ascii="Times New Roman" w:hAnsi="Times New Roman" w:cs="Times New Roman"/>
+          <w:i/>
+          <w:iCs/>
+          <w:sz w:val="24"/>
+          <w:szCs w:val="24"/>
+        </w:rPr>
+        <w:t xml:space="preserve">. </w:t>
+      </w:r>
+      <w:r>
+        <w:rPr>
+          <w:rFonts w:ascii="Times New Roman" w:hAnsi="Times New Roman" w:cs="Times New Roman"/>
+          <w:i/>
+          <w:iCs/>
+          <w:sz w:val="24"/>
+          <w:szCs w:val="24"/>
+        </w:rPr>
+        <w:t>It is</w:t>
+      </w:r>
+      <w:r>
+        <w:rPr>
+          <w:rFonts w:ascii="Times New Roman" w:hAnsi="Times New Roman" w:cs="Times New Roman"/>
+          <w:i/>
+          <w:iCs/>
+          <w:sz w:val="24"/>
+          <w:szCs w:val="24"/>
+        </w:rPr>
+        <w:t xml:space="preserve"> important to choose a </w:t>
+      </w:r>
+      <w:r>
+        <w:rPr>
+          <w:rFonts w:ascii="Times New Roman" w:hAnsi="Times New Roman" w:cs="Times New Roman"/>
+          <w:i/>
+          <w:iCs/>
+          <w:sz w:val="24"/>
+          <w:szCs w:val="24"/>
+        </w:rPr>
+        <w:t>jacket with high emissivity to lower the surface temperature</w:t>
+      </w:r>
+      <w:r>
+        <w:rPr>
+          <w:rFonts w:ascii="Times New Roman" w:hAnsi="Times New Roman" w:cs="Times New Roman"/>
+          <w:i/>
+          <w:iCs/>
+          <w:sz w:val="24"/>
+          <w:szCs w:val="24"/>
+        </w:rPr>
+        <w:t xml:space="preserve"> </w:t>
+      </w:r>
+      <w:r>
+        <w:rPr>
+          <w:rFonts w:ascii="Times New Roman" w:hAnsi="Times New Roman" w:cs="Times New Roman"/>
+          <w:i/>
+          <w:iCs/>
+          <w:sz w:val="24"/>
+          <w:szCs w:val="24"/>
+        </w:rPr>
+        <w:t xml:space="preserve">and ensure that </w:t>
+      </w:r>
+      <w:r>
+        <w:rPr>
+          <w:rFonts w:ascii="Times New Roman" w:hAnsi="Times New Roman" w:cs="Times New Roman"/>
+          <w:i/>
+          <w:iCs/>
+          <w:sz w:val="24"/>
+          <w:szCs w:val="24"/>
+        </w:rPr>
+        <w:t xml:space="preserve">the outer surface of the pipe </w:t>
+      </w:r>
+      <w:r>
+        <w:rPr>
+          <w:rFonts w:ascii="Times New Roman" w:hAnsi="Times New Roman" w:cs="Times New Roman"/>
+          <w:i/>
+          <w:iCs/>
+          <w:sz w:val="24"/>
+          <w:szCs w:val="24"/>
+        </w:rPr>
+        <w:t xml:space="preserve">is </w:t>
+      </w:r>
+      <w:r>
+        <w:rPr>
+          <w:rFonts w:ascii="Times New Roman" w:hAnsi="Times New Roman" w:cs="Times New Roman"/>
+          <w:i/>
+          <w:iCs/>
+          <w:sz w:val="24"/>
+          <w:szCs w:val="24"/>
+        </w:rPr>
+        <w:t xml:space="preserve">within the safe </w:t>
+      </w:r>
+      <w:r>
+        <w:rPr>
+          <w:rFonts w:ascii="Times New Roman" w:hAnsi="Times New Roman" w:cs="Times New Roman"/>
+          <w:i/>
+          <w:iCs/>
+          <w:sz w:val="24"/>
+          <w:szCs w:val="24"/>
+        </w:rPr>
+        <w:t xml:space="preserve">temperature range </w:t>
+      </w:r>
+      <w:r>
+        <w:rPr>
+          <w:rFonts w:ascii="Times New Roman" w:hAnsi="Times New Roman" w:cs="Times New Roman"/>
+          <w:i/>
+          <w:iCs/>
+          <w:sz w:val="24"/>
+          <w:szCs w:val="24"/>
+        </w:rPr>
+        <w:t>for that material.</w:t>
+      </w:r>
+      <w:r>
+        <w:rPr>
+          <w:rFonts w:ascii="Times New Roman" w:hAnsi="Times New Roman" w:cs="Times New Roman"/>
+          <w:i/>
+          <w:iCs/>
+          <w:sz w:val="24"/>
+          <w:szCs w:val="24"/>
+        </w:rPr>
+        <w:t xml:space="preserve"> </w:t>
+      </w:r>
+      <w:r>
+        <w:rPr>
+          <w:rFonts w:ascii="Times New Roman" w:hAnsi="Times New Roman" w:cs="Times New Roman"/>
+          <w:i/>
+          <w:iCs/>
+          <w:sz w:val="24"/>
+          <w:szCs w:val="24"/>
+        </w:rPr>
+        <w:t>In terms of economics, providing increased i</w:t>
+      </w:r>
+      <w:r>
+        <w:rPr>
+          <w:rFonts w:ascii="Times New Roman" w:hAnsi="Times New Roman" w:cs="Times New Roman"/>
+          <w:i/>
+          <w:iCs/>
+          <w:sz w:val="24"/>
+          <w:szCs w:val="24"/>
+        </w:rPr>
+        <w:t>nsulation and</w:t>
+      </w:r>
+      <w:r>
+        <w:rPr>
+          <w:rFonts w:ascii="Times New Roman" w:hAnsi="Times New Roman" w:cs="Times New Roman"/>
+          <w:i/>
+          <w:iCs/>
+          <w:sz w:val="24"/>
+          <w:szCs w:val="24"/>
+        </w:rPr>
+        <w:t xml:space="preserve"> selecting a proper</w:t>
+      </w:r>
+      <w:r>
+        <w:rPr>
+          <w:rFonts w:ascii="Times New Roman" w:hAnsi="Times New Roman" w:cs="Times New Roman"/>
+          <w:i/>
+          <w:iCs/>
+          <w:sz w:val="24"/>
+          <w:szCs w:val="24"/>
+        </w:rPr>
+        <w:t xml:space="preserve"> jacket may cost a little more than simply allowing </w:t>
+      </w:r>
+      <w:r>
+        <w:rPr>
+          <w:rFonts w:ascii="Times New Roman" w:hAnsi="Times New Roman" w:cs="Times New Roman"/>
+          <w:i/>
+          <w:iCs/>
+          <w:sz w:val="24"/>
+          <w:szCs w:val="24"/>
+        </w:rPr>
+        <w:t>an unsafe pipe to exist</w:t>
+      </w:r>
+      <w:r>
+        <w:rPr>
+          <w:rFonts w:ascii="Times New Roman" w:hAnsi="Times New Roman" w:cs="Times New Roman"/>
+          <w:i/>
+          <w:iCs/>
+          <w:sz w:val="24"/>
+          <w:szCs w:val="24"/>
+        </w:rPr>
+        <w:t xml:space="preserve">, however, safety </w:t>
+      </w:r>
+      <w:r>
+        <w:rPr>
+          <w:rFonts w:ascii="Times New Roman" w:hAnsi="Times New Roman" w:cs="Times New Roman"/>
+          <w:i/>
+          <w:iCs/>
+          <w:sz w:val="24"/>
+          <w:szCs w:val="24"/>
+        </w:rPr>
+        <w:t xml:space="preserve">should be a priority, and preventing personal injury is always a reason to spend a little more on </w:t>
+      </w:r>
+      <w:r>
+        <w:rPr>
+          <w:rFonts w:ascii="Times New Roman" w:hAnsi="Times New Roman" w:cs="Times New Roman"/>
+          <w:i/>
+          <w:iCs/>
+          <w:sz w:val="24"/>
+          <w:szCs w:val="24"/>
+        </w:rPr>
+        <w:t xml:space="preserve">process </w:t>
+      </w:r>
+      <w:r>
+        <w:rPr>
+          <w:rFonts w:ascii="Times New Roman" w:hAnsi="Times New Roman" w:cs="Times New Roman"/>
+          <w:i/>
+          <w:iCs/>
+          <w:sz w:val="24"/>
+          <w:szCs w:val="24"/>
+        </w:rPr>
+        <w:t>safety</w:t>
+      </w:r>
+      <w:r>
+        <w:rPr>
+          <w:rFonts w:ascii="Times New Roman" w:hAnsi="Times New Roman" w:cs="Times New Roman"/>
+          <w:i/>
+          <w:iCs/>
+          <w:sz w:val="24"/>
+          <w:szCs w:val="24"/>
+        </w:rPr>
+        <w:t>.</w:t>
+      </w:r>
+      <w:r>
+        <w:rPr>
+          <w:rFonts w:ascii="Times New Roman" w:hAnsi="Times New Roman" w:cs="Times New Roman"/>
+          <w:i/>
+          <w:iCs/>
+          <w:sz w:val="24"/>
+          <w:szCs w:val="24"/>
+        </w:rPr>
+        <w:t xml:space="preserve"> In addition, adding proper amounts of insulation decreases the heat loss due to conduction</w:t>
+      </w:r>
+      <w:r>
+        <w:rPr>
+          <w:rFonts w:ascii="Times New Roman" w:hAnsi="Times New Roman" w:cs="Times New Roman"/>
+          <w:i/>
+          <w:iCs/>
+          <w:sz w:val="24"/>
+          <w:szCs w:val="24"/>
+        </w:rPr>
+        <w:t>, meaning that the process fluid inside the pipe retains heat better, which may be important for a process</w:t>
+      </w:r>
+      <w:r>
+        <w:rPr>
+          <w:rFonts w:ascii="Times New Roman" w:hAnsi="Times New Roman" w:cs="Times New Roman"/>
+          <w:i/>
+          <w:iCs/>
+          <w:sz w:val="24"/>
+          <w:szCs w:val="24"/>
+        </w:rPr>
+        <w:t xml:space="preserve"> further down the line</w:t>
+      </w:r>
+      <w:r>
+        <w:rPr>
+          <w:rFonts w:ascii="Times New Roman" w:hAnsi="Times New Roman" w:cs="Times New Roman"/>
+          <w:i/>
+          <w:iCs/>
+          <w:sz w:val="24"/>
+          <w:szCs w:val="24"/>
+        </w:rPr>
+        <w:t>, and, for some processes, possibly saving money</w:t>
+      </w:r>
+      <w:r>
+        <w:rPr>
+          <w:rFonts w:ascii="Times New Roman" w:hAnsi="Times New Roman" w:cs="Times New Roman"/>
+          <w:i/>
+          <w:iCs/>
+          <w:sz w:val="24"/>
+          <w:szCs w:val="24"/>
+        </w:rPr>
+        <w:t>.</w:t>
       </w:r>
     </w:p>
     <w:p>
@@ -1270,6 +1540,168 @@
         </w:rPr>
         <w:t>.</w:t>
       </w:r>
+    </w:p>
+    <w:p>
+      <w:pPr>
+        <w:spacing w:after="0" w:line="360" w:lineRule="auto"/>
+        <w:rPr>
+          <w:rFonts w:ascii="Times New Roman" w:hAnsi="Times New Roman" w:cs="Times New Roman"/>
+          <w:i/>
+          <w:iCs/>
+          <w:sz w:val="24"/>
+          <w:szCs w:val="24"/>
+        </w:rPr>
+      </w:pPr>
+      <w:r>
+        <w:rPr>
+          <w:rFonts w:ascii="Times New Roman" w:hAnsi="Times New Roman" w:cs="Times New Roman"/>
+          <w:i/>
+          <w:iCs/>
+          <w:sz w:val="24"/>
+          <w:szCs w:val="24"/>
+        </w:rPr>
+        <w:tab/>
+      </w:r>
+      <w:r>
+        <w:rPr>
+          <w:rFonts w:ascii="Times New Roman" w:hAnsi="Times New Roman" w:cs="Times New Roman"/>
+          <w:i/>
+          <w:iCs/>
+          <w:sz w:val="24"/>
+          <w:szCs w:val="24"/>
+        </w:rPr>
+        <w:t>As the process fluid within the pipe loses heat, it loses heat by conduction first</w:t>
+      </w:r>
+      <w:r>
+        <w:rPr>
+          <w:rFonts w:ascii="Times New Roman" w:hAnsi="Times New Roman" w:cs="Times New Roman"/>
+          <w:i/>
+          <w:iCs/>
+          <w:sz w:val="24"/>
+          <w:szCs w:val="24"/>
+        </w:rPr>
+        <w:t>.</w:t>
+      </w:r>
+      <w:r>
+        <w:rPr>
+          <w:rFonts w:ascii="Times New Roman" w:hAnsi="Times New Roman" w:cs="Times New Roman"/>
+          <w:i/>
+          <w:iCs/>
+          <w:sz w:val="24"/>
+          <w:szCs w:val="24"/>
+        </w:rPr>
+        <w:t xml:space="preserve"> Mathematically, t</w:t>
+      </w:r>
+      <w:r>
+        <w:rPr>
+          <w:rFonts w:ascii="Times New Roman" w:hAnsi="Times New Roman" w:cs="Times New Roman"/>
+          <w:i/>
+          <w:iCs/>
+          <w:sz w:val="24"/>
+          <w:szCs w:val="24"/>
+        </w:rPr>
+        <w:t>h</w:t>
+      </w:r>
+      <w:r>
+        <w:rPr>
+          <w:rFonts w:ascii="Times New Roman" w:hAnsi="Times New Roman" w:cs="Times New Roman"/>
+          <w:i/>
+          <w:iCs/>
+          <w:sz w:val="24"/>
+          <w:szCs w:val="24"/>
+        </w:rPr>
+        <w:t>e amount of heat loss</w:t>
+      </w:r>
+      <w:r>
+        <w:rPr>
+          <w:rFonts w:ascii="Times New Roman" w:hAnsi="Times New Roman" w:cs="Times New Roman"/>
+          <w:i/>
+          <w:iCs/>
+          <w:sz w:val="24"/>
+          <w:szCs w:val="24"/>
+        </w:rPr>
+        <w:t xml:space="preserve"> by conduction</w:t>
+      </w:r>
+      <w:r>
+        <w:rPr>
+          <w:rFonts w:ascii="Times New Roman" w:hAnsi="Times New Roman" w:cs="Times New Roman"/>
+          <w:i/>
+          <w:iCs/>
+          <w:sz w:val="24"/>
+          <w:szCs w:val="24"/>
+        </w:rPr>
+        <w:t xml:space="preserve"> depends only on </w:t>
+      </w:r>
+      <w:r>
+        <w:rPr>
+          <w:rFonts w:ascii="Times New Roman" w:hAnsi="Times New Roman" w:cs="Times New Roman"/>
+          <w:i/>
+          <w:iCs/>
+          <w:sz w:val="24"/>
+          <w:szCs w:val="24"/>
+        </w:rPr>
+        <w:t>the thermal conductivity</w:t>
+      </w:r>
+      <w:r>
+        <w:rPr>
+          <w:rFonts w:ascii="Times New Roman" w:hAnsi="Times New Roman" w:cs="Times New Roman"/>
+          <w:i/>
+          <w:iCs/>
+          <w:sz w:val="24"/>
+          <w:szCs w:val="24"/>
+        </w:rPr>
+        <w:t xml:space="preserve"> of the pipe and insulation (in this case, only the insulation)</w:t>
+      </w:r>
+      <w:r>
+        <w:rPr>
+          <w:rFonts w:ascii="Times New Roman" w:hAnsi="Times New Roman" w:cs="Times New Roman"/>
+          <w:i/>
+          <w:iCs/>
+          <w:sz w:val="24"/>
+          <w:szCs w:val="24"/>
+        </w:rPr>
+        <w:t xml:space="preserve">, the inner and outer temperatures, and </w:t>
+      </w:r>
+      <w:r>
+        <w:rPr>
+          <w:rFonts w:ascii="Times New Roman" w:hAnsi="Times New Roman" w:cs="Times New Roman"/>
+          <w:i/>
+          <w:iCs/>
+          <w:sz w:val="24"/>
+          <w:szCs w:val="24"/>
+        </w:rPr>
+        <w:t>the inner and outer diameters.</w:t>
+      </w:r>
+      <w:r>
+        <w:rPr>
+          <w:rFonts w:ascii="Times New Roman" w:hAnsi="Times New Roman" w:cs="Times New Roman"/>
+          <w:i/>
+          <w:iCs/>
+          <w:sz w:val="24"/>
+          <w:szCs w:val="24"/>
+        </w:rPr>
+        <w:t xml:space="preserve"> Overall, it </w:t>
+      </w:r>
+      <w:r>
+        <w:rPr>
+          <w:rFonts w:ascii="Times New Roman" w:hAnsi="Times New Roman" w:cs="Times New Roman"/>
+          <w:i/>
+          <w:iCs/>
+          <w:sz w:val="24"/>
+          <w:szCs w:val="24"/>
+        </w:rPr>
+        <w:t>is based on the amount of material the heat must be conducted through</w:t>
+      </w:r>
+      <w:r>
+        <w:rPr>
+          <w:rFonts w:ascii="Times New Roman" w:hAnsi="Times New Roman" w:cs="Times New Roman"/>
+          <w:i/>
+          <w:iCs/>
+          <w:sz w:val="24"/>
+          <w:szCs w:val="24"/>
+        </w:rPr>
+        <w:t xml:space="preserve"> and the thermal conductivity of that material.</w:t>
+      </w:r>
       <w:r>
         <w:rPr>
           <w:rFonts w:ascii="Times New Roman" w:hAnsi="Times New Roman" w:cs="Times New Roman"/>
@@ -1288,17 +1720,710 @@
           <w:sz w:val="24"/>
           <w:szCs w:val="24"/>
         </w:rPr>
-        <w:t>[</w:t>
-      </w:r>
-      <w:r>
-        <w:rPr>
-          <w:rFonts w:ascii="Times New Roman" w:hAnsi="Times New Roman" w:cs="Times New Roman"/>
-          <w:i/>
-          <w:iCs/>
-          <w:sz w:val="24"/>
-          <w:szCs w:val="24"/>
-        </w:rPr>
-        <w:t>MAKE AN ARGUMENT]</w:t>
+        <w:t xml:space="preserve">Then, as </w:t>
+      </w:r>
+      <w:r>
+        <w:rPr>
+          <w:rFonts w:ascii="Times New Roman" w:hAnsi="Times New Roman" w:cs="Times New Roman"/>
+          <w:i/>
+          <w:iCs/>
+          <w:sz w:val="24"/>
+          <w:szCs w:val="24"/>
+        </w:rPr>
+        <w:t xml:space="preserve">the heat conducts </w:t>
+      </w:r>
+      <w:r>
+        <w:rPr>
+          <w:rFonts w:ascii="Times New Roman" w:hAnsi="Times New Roman" w:cs="Times New Roman"/>
+          <w:i/>
+          <w:iCs/>
+          <w:sz w:val="24"/>
+          <w:szCs w:val="24"/>
+        </w:rPr>
+        <w:lastRenderedPageBreak/>
+        <w:t xml:space="preserve">out towards the outer layer of the </w:t>
+      </w:r>
+      <w:r>
+        <w:rPr>
+          <w:rFonts w:ascii="Times New Roman" w:hAnsi="Times New Roman" w:cs="Times New Roman"/>
+          <w:i/>
+          <w:iCs/>
+          <w:sz w:val="24"/>
+          <w:szCs w:val="24"/>
+        </w:rPr>
+        <w:t xml:space="preserve">pipe material, </w:t>
+      </w:r>
+      <w:r>
+        <w:rPr>
+          <w:rFonts w:ascii="Times New Roman" w:hAnsi="Times New Roman" w:cs="Times New Roman"/>
+          <w:i/>
+          <w:iCs/>
+          <w:sz w:val="24"/>
+          <w:szCs w:val="24"/>
+        </w:rPr>
+        <w:t>the heat is</w:t>
+      </w:r>
+      <w:r>
+        <w:rPr>
+          <w:rFonts w:ascii="Times New Roman" w:hAnsi="Times New Roman" w:cs="Times New Roman"/>
+          <w:i/>
+          <w:iCs/>
+          <w:sz w:val="24"/>
+          <w:szCs w:val="24"/>
+        </w:rPr>
+        <w:t xml:space="preserve"> </w:t>
+      </w:r>
+      <w:r>
+        <w:rPr>
+          <w:rFonts w:ascii="Times New Roman" w:hAnsi="Times New Roman" w:cs="Times New Roman"/>
+          <w:i/>
+          <w:iCs/>
+          <w:sz w:val="24"/>
+          <w:szCs w:val="24"/>
+        </w:rPr>
+        <w:t>diffused to the environment in two different ways: convection and radiation.</w:t>
+      </w:r>
+      <w:r>
+        <w:rPr>
+          <w:rFonts w:ascii="Times New Roman" w:hAnsi="Times New Roman" w:cs="Times New Roman"/>
+          <w:i/>
+          <w:iCs/>
+          <w:sz w:val="24"/>
+          <w:szCs w:val="24"/>
+        </w:rPr>
+        <w:t xml:space="preserve"> Heat loss by radiation is primarily </w:t>
+      </w:r>
+      <w:r>
+        <w:rPr>
+          <w:rFonts w:ascii="Times New Roman" w:hAnsi="Times New Roman" w:cs="Times New Roman"/>
+          <w:i/>
+          <w:iCs/>
+          <w:sz w:val="24"/>
+          <w:szCs w:val="24"/>
+        </w:rPr>
+        <w:t xml:space="preserve">affected by changes in </w:t>
+      </w:r>
+      <w:r>
+        <w:rPr>
+          <w:rFonts w:ascii="Times New Roman" w:hAnsi="Times New Roman" w:cs="Times New Roman"/>
+          <w:i/>
+          <w:iCs/>
+          <w:sz w:val="24"/>
+          <w:szCs w:val="24"/>
+        </w:rPr>
+        <w:t>ε</w:t>
+      </w:r>
+      <w:r>
+        <w:rPr>
+          <w:rFonts w:ascii="Times New Roman" w:hAnsi="Times New Roman" w:cs="Times New Roman"/>
+          <w:i/>
+          <w:iCs/>
+          <w:sz w:val="24"/>
+          <w:szCs w:val="24"/>
+        </w:rPr>
+        <w:t xml:space="preserve"> (emissivity) </w:t>
+      </w:r>
+      <w:r>
+        <w:rPr>
+          <w:rFonts w:ascii="Times New Roman" w:hAnsi="Times New Roman" w:cs="Times New Roman"/>
+          <w:i/>
+          <w:iCs/>
+          <w:sz w:val="24"/>
+          <w:szCs w:val="24"/>
+        </w:rPr>
+        <w:t>of the outer material.</w:t>
+      </w:r>
+      <w:r>
+        <w:rPr>
+          <w:rFonts w:ascii="Times New Roman" w:hAnsi="Times New Roman" w:cs="Times New Roman"/>
+          <w:i/>
+          <w:iCs/>
+          <w:sz w:val="24"/>
+          <w:szCs w:val="24"/>
+        </w:rPr>
+        <w:t xml:space="preserve"> Thus, by increasing ε</w:t>
+      </w:r>
+      <w:r>
+        <w:rPr>
+          <w:rFonts w:ascii="Times New Roman" w:hAnsi="Times New Roman" w:cs="Times New Roman"/>
+          <w:i/>
+          <w:iCs/>
+          <w:sz w:val="24"/>
+          <w:szCs w:val="24"/>
+        </w:rPr>
+        <w:t xml:space="preserve">, </w:t>
+      </w:r>
+      <w:r>
+        <w:rPr>
+          <w:rFonts w:ascii="Times New Roman" w:hAnsi="Times New Roman" w:cs="Times New Roman"/>
+          <w:i/>
+          <w:iCs/>
+          <w:sz w:val="24"/>
+          <w:szCs w:val="24"/>
+        </w:rPr>
+        <w:t>the heat loss by radiation is increased. There</w:t>
+      </w:r>
+      <w:r>
+        <w:rPr>
+          <w:rFonts w:ascii="Times New Roman" w:hAnsi="Times New Roman" w:cs="Times New Roman"/>
+          <w:i/>
+          <w:iCs/>
+          <w:sz w:val="24"/>
+          <w:szCs w:val="24"/>
+        </w:rPr>
+        <w:t>f</w:t>
+      </w:r>
+      <w:r>
+        <w:rPr>
+          <w:rFonts w:ascii="Times New Roman" w:hAnsi="Times New Roman" w:cs="Times New Roman"/>
+          <w:i/>
+          <w:iCs/>
+          <w:sz w:val="24"/>
+          <w:szCs w:val="24"/>
+        </w:rPr>
+        <w:t xml:space="preserve">ore, the heat loss </w:t>
+      </w:r>
+      <w:r>
+        <w:rPr>
+          <w:rFonts w:ascii="Times New Roman" w:hAnsi="Times New Roman" w:cs="Times New Roman"/>
+          <w:i/>
+          <w:iCs/>
+          <w:sz w:val="24"/>
+          <w:szCs w:val="24"/>
+        </w:rPr>
+        <w:t>by convection is decreased</w:t>
+      </w:r>
+      <w:r>
+        <w:rPr>
+          <w:rFonts w:ascii="Times New Roman" w:hAnsi="Times New Roman" w:cs="Times New Roman"/>
+          <w:i/>
+          <w:iCs/>
+          <w:sz w:val="24"/>
+          <w:szCs w:val="24"/>
+        </w:rPr>
+        <w:t xml:space="preserve">. Convection </w:t>
+      </w:r>
+      <w:r>
+        <w:rPr>
+          <w:rFonts w:ascii="Times New Roman" w:hAnsi="Times New Roman" w:cs="Times New Roman"/>
+          <w:i/>
+          <w:iCs/>
+          <w:sz w:val="24"/>
+          <w:szCs w:val="24"/>
+        </w:rPr>
+        <w:t>will always</w:t>
+      </w:r>
+      <w:r>
+        <w:rPr>
+          <w:rFonts w:ascii="Times New Roman" w:hAnsi="Times New Roman" w:cs="Times New Roman"/>
+          <w:i/>
+          <w:iCs/>
+          <w:sz w:val="24"/>
+          <w:szCs w:val="24"/>
+        </w:rPr>
+        <w:t xml:space="preserve"> </w:t>
+      </w:r>
+      <w:r>
+        <w:rPr>
+          <w:rFonts w:ascii="Times New Roman" w:hAnsi="Times New Roman" w:cs="Times New Roman"/>
+          <w:i/>
+          <w:iCs/>
+          <w:sz w:val="24"/>
+          <w:szCs w:val="24"/>
+        </w:rPr>
+        <w:t>play a role in releasing heat to the environment</w:t>
+      </w:r>
+      <w:r>
+        <w:rPr>
+          <w:rFonts w:ascii="Times New Roman" w:hAnsi="Times New Roman" w:cs="Times New Roman"/>
+          <w:i/>
+          <w:iCs/>
+          <w:sz w:val="24"/>
+          <w:szCs w:val="24"/>
+        </w:rPr>
+        <w:t xml:space="preserve"> in this case</w:t>
+      </w:r>
+      <w:r>
+        <w:rPr>
+          <w:rFonts w:ascii="Times New Roman" w:hAnsi="Times New Roman" w:cs="Times New Roman"/>
+          <w:i/>
+          <w:iCs/>
+          <w:sz w:val="24"/>
+          <w:szCs w:val="24"/>
+        </w:rPr>
+        <w:t xml:space="preserve">, but </w:t>
+      </w:r>
+      <w:r>
+        <w:rPr>
+          <w:rFonts w:ascii="Times New Roman" w:hAnsi="Times New Roman" w:cs="Times New Roman"/>
+          <w:i/>
+          <w:iCs/>
+          <w:sz w:val="24"/>
+          <w:szCs w:val="24"/>
+        </w:rPr>
+        <w:t xml:space="preserve">a lesser role </w:t>
+      </w:r>
+      <w:r>
+        <w:rPr>
+          <w:rFonts w:ascii="Times New Roman" w:hAnsi="Times New Roman" w:cs="Times New Roman"/>
+          <w:i/>
+          <w:iCs/>
+          <w:sz w:val="24"/>
+          <w:szCs w:val="24"/>
+        </w:rPr>
+        <w:t>when ε</w:t>
+      </w:r>
+      <w:r>
+        <w:rPr>
+          <w:rFonts w:ascii="Times New Roman" w:hAnsi="Times New Roman" w:cs="Times New Roman"/>
+          <w:i/>
+          <w:iCs/>
+          <w:sz w:val="24"/>
+          <w:szCs w:val="24"/>
+        </w:rPr>
+        <w:t xml:space="preserve"> is increased.</w:t>
+      </w:r>
+      <w:r>
+        <w:rPr>
+          <w:rFonts w:ascii="Times New Roman" w:hAnsi="Times New Roman" w:cs="Times New Roman"/>
+          <w:i/>
+          <w:iCs/>
+          <w:sz w:val="24"/>
+          <w:szCs w:val="24"/>
+        </w:rPr>
+        <w:t xml:space="preserve"> This explains</w:t>
+      </w:r>
+      <w:r>
+        <w:rPr>
+          <w:rFonts w:ascii="Times New Roman" w:hAnsi="Times New Roman" w:cs="Times New Roman"/>
+          <w:i/>
+          <w:iCs/>
+          <w:sz w:val="24"/>
+          <w:szCs w:val="24"/>
+        </w:rPr>
+        <w:t xml:space="preserve"> why the </w:t>
+      </w:r>
+      <w:r>
+        <w:rPr>
+          <w:rFonts w:ascii="Times New Roman" w:hAnsi="Times New Roman" w:cs="Times New Roman"/>
+          <w:i/>
+          <w:iCs/>
+          <w:sz w:val="24"/>
+          <w:szCs w:val="24"/>
+        </w:rPr>
+        <w:t xml:space="preserve">heat loss by radiation increases as heat loss by convection decreases, but it doesn’t explain why the total amount of heat loss is higher with a material </w:t>
+      </w:r>
+      <w:r>
+        <w:rPr>
+          <w:rFonts w:ascii="Times New Roman" w:hAnsi="Times New Roman" w:cs="Times New Roman"/>
+          <w:i/>
+          <w:iCs/>
+          <w:sz w:val="24"/>
+          <w:szCs w:val="24"/>
+        </w:rPr>
+        <w:t>of higher emissivity.</w:t>
+      </w:r>
+    </w:p>
+    <w:p>
+      <w:pPr>
+        <w:spacing w:after="0" w:line="360" w:lineRule="auto"/>
+        <w:rPr>
+          <w:rFonts w:ascii="Times New Roman" w:hAnsi="Times New Roman" w:cs="Times New Roman"/>
+          <w:i/>
+          <w:iCs/>
+          <w:sz w:val="24"/>
+          <w:szCs w:val="24"/>
+        </w:rPr>
+      </w:pPr>
+      <w:r>
+        <w:rPr>
+          <w:rFonts w:ascii="Times New Roman" w:hAnsi="Times New Roman" w:cs="Times New Roman"/>
+          <w:i/>
+          <w:iCs/>
+          <w:sz w:val="24"/>
+          <w:szCs w:val="24"/>
+        </w:rPr>
+        <w:tab/>
+      </w:r>
+      <w:r>
+        <w:rPr>
+          <w:rFonts w:ascii="Times New Roman" w:hAnsi="Times New Roman" w:cs="Times New Roman"/>
+          <w:i/>
+          <w:iCs/>
+          <w:sz w:val="24"/>
+          <w:szCs w:val="24"/>
+        </w:rPr>
+        <w:t xml:space="preserve">Changing the color </w:t>
+      </w:r>
+      <w:r>
+        <w:rPr>
+          <w:rFonts w:ascii="Times New Roman" w:hAnsi="Times New Roman" w:cs="Times New Roman"/>
+          <w:i/>
+          <w:iCs/>
+          <w:sz w:val="24"/>
+          <w:szCs w:val="24"/>
+        </w:rPr>
+        <w:t>and</w:t>
+      </w:r>
+      <w:r>
+        <w:rPr>
+          <w:rFonts w:ascii="Times New Roman" w:hAnsi="Times New Roman" w:cs="Times New Roman"/>
+          <w:i/>
+          <w:iCs/>
+          <w:sz w:val="24"/>
+          <w:szCs w:val="24"/>
+        </w:rPr>
+        <w:t xml:space="preserve"> </w:t>
+      </w:r>
+      <w:r>
+        <w:rPr>
+          <w:rFonts w:ascii="Times New Roman" w:hAnsi="Times New Roman" w:cs="Times New Roman"/>
+          <w:i/>
+          <w:iCs/>
+          <w:sz w:val="24"/>
+          <w:szCs w:val="24"/>
+        </w:rPr>
+        <w:t>increasing the emissivi</w:t>
+      </w:r>
+      <w:r>
+        <w:rPr>
+          <w:rFonts w:ascii="Times New Roman" w:hAnsi="Times New Roman" w:cs="Times New Roman"/>
+          <w:i/>
+          <w:iCs/>
+          <w:sz w:val="24"/>
+          <w:szCs w:val="24"/>
+        </w:rPr>
+        <w:t>ty</w:t>
+      </w:r>
+      <w:r>
+        <w:rPr>
+          <w:rFonts w:ascii="Times New Roman" w:hAnsi="Times New Roman" w:cs="Times New Roman"/>
+          <w:i/>
+          <w:iCs/>
+          <w:sz w:val="24"/>
+          <w:szCs w:val="24"/>
+        </w:rPr>
+        <w:t xml:space="preserve"> of the jacke</w:t>
+      </w:r>
+      <w:r>
+        <w:rPr>
+          <w:rFonts w:ascii="Times New Roman" w:hAnsi="Times New Roman" w:cs="Times New Roman"/>
+          <w:i/>
+          <w:iCs/>
+          <w:sz w:val="24"/>
+          <w:szCs w:val="24"/>
+        </w:rPr>
+        <w:t xml:space="preserve">t means that the </w:t>
+      </w:r>
+      <w:r>
+        <w:rPr>
+          <w:rFonts w:ascii="Times New Roman" w:hAnsi="Times New Roman" w:cs="Times New Roman"/>
+          <w:i/>
+          <w:iCs/>
+          <w:sz w:val="24"/>
+          <w:szCs w:val="24"/>
+        </w:rPr>
+        <w:t>jacket</w:t>
+      </w:r>
+      <w:r>
+        <w:rPr>
+          <w:rFonts w:ascii="Times New Roman" w:hAnsi="Times New Roman" w:cs="Times New Roman"/>
+          <w:i/>
+          <w:iCs/>
+          <w:sz w:val="24"/>
+          <w:szCs w:val="24"/>
+        </w:rPr>
+        <w:t xml:space="preserve"> with higher emissivity</w:t>
+      </w:r>
+      <w:r>
+        <w:rPr>
+          <w:rFonts w:ascii="Times New Roman" w:hAnsi="Times New Roman" w:cs="Times New Roman"/>
+          <w:i/>
+          <w:iCs/>
+          <w:sz w:val="24"/>
+          <w:szCs w:val="24"/>
+        </w:rPr>
+        <w:t xml:space="preserve"> is </w:t>
+      </w:r>
+      <w:r>
+        <w:rPr>
+          <w:rFonts w:ascii="Times New Roman" w:hAnsi="Times New Roman" w:cs="Times New Roman"/>
+          <w:i/>
+          <w:iCs/>
+          <w:sz w:val="24"/>
+          <w:szCs w:val="24"/>
+        </w:rPr>
+        <w:t xml:space="preserve">able to emit </w:t>
+      </w:r>
+      <w:r>
+        <w:rPr>
+          <w:rFonts w:ascii="Times New Roman" w:hAnsi="Times New Roman" w:cs="Times New Roman"/>
+          <w:i/>
+          <w:iCs/>
+          <w:sz w:val="24"/>
+          <w:szCs w:val="24"/>
+        </w:rPr>
+        <w:t xml:space="preserve">and absorb </w:t>
+      </w:r>
+      <w:r>
+        <w:rPr>
+          <w:rFonts w:ascii="Times New Roman" w:hAnsi="Times New Roman" w:cs="Times New Roman"/>
+          <w:i/>
+          <w:iCs/>
+          <w:sz w:val="24"/>
+          <w:szCs w:val="24"/>
+        </w:rPr>
+        <w:t xml:space="preserve">energy </w:t>
+      </w:r>
+      <w:r>
+        <w:rPr>
+          <w:rFonts w:ascii="Times New Roman" w:hAnsi="Times New Roman" w:cs="Times New Roman"/>
+          <w:i/>
+          <w:iCs/>
+          <w:sz w:val="24"/>
+          <w:szCs w:val="24"/>
+        </w:rPr>
+        <w:t>at more wavelengths</w:t>
+      </w:r>
+      <w:r>
+        <w:rPr>
+          <w:rFonts w:ascii="Times New Roman" w:hAnsi="Times New Roman" w:cs="Times New Roman"/>
+          <w:i/>
+          <w:iCs/>
+          <w:sz w:val="24"/>
+          <w:szCs w:val="24"/>
+        </w:rPr>
+        <w:t xml:space="preserve"> than </w:t>
+      </w:r>
+      <w:r>
+        <w:rPr>
+          <w:rFonts w:ascii="Times New Roman" w:hAnsi="Times New Roman" w:cs="Times New Roman"/>
+          <w:i/>
+          <w:iCs/>
+          <w:sz w:val="24"/>
+          <w:szCs w:val="24"/>
+        </w:rPr>
+        <w:t>the jacket with the lower emissivity</w:t>
+      </w:r>
+      <w:r>
+        <w:rPr>
+          <w:rFonts w:ascii="Times New Roman" w:hAnsi="Times New Roman" w:cs="Times New Roman"/>
+          <w:i/>
+          <w:iCs/>
+          <w:sz w:val="24"/>
+          <w:szCs w:val="24"/>
+        </w:rPr>
+        <w:t xml:space="preserve">. </w:t>
+      </w:r>
+      <w:r>
+        <w:rPr>
+          <w:rFonts w:ascii="Times New Roman" w:hAnsi="Times New Roman" w:cs="Times New Roman"/>
+          <w:i/>
+          <w:iCs/>
+          <w:sz w:val="24"/>
+          <w:szCs w:val="24"/>
+        </w:rPr>
+        <w:t xml:space="preserve">This </w:t>
+      </w:r>
+      <w:r>
+        <w:rPr>
+          <w:rFonts w:ascii="Times New Roman" w:hAnsi="Times New Roman" w:cs="Times New Roman"/>
+          <w:i/>
+          <w:iCs/>
+          <w:sz w:val="24"/>
+          <w:szCs w:val="24"/>
+        </w:rPr>
+        <w:t>increases</w:t>
+      </w:r>
+      <w:r>
+        <w:rPr>
+          <w:rFonts w:ascii="Times New Roman" w:hAnsi="Times New Roman" w:cs="Times New Roman"/>
+          <w:i/>
+          <w:iCs/>
+          <w:sz w:val="24"/>
+          <w:szCs w:val="24"/>
+        </w:rPr>
+        <w:t xml:space="preserve"> the total</w:t>
+      </w:r>
+      <w:r>
+        <w:rPr>
+          <w:rFonts w:ascii="Times New Roman" w:hAnsi="Times New Roman" w:cs="Times New Roman"/>
+          <w:i/>
+          <w:iCs/>
+          <w:sz w:val="24"/>
+          <w:szCs w:val="24"/>
+        </w:rPr>
+        <w:t xml:space="preserve"> amount of</w:t>
+      </w:r>
+      <w:r>
+        <w:rPr>
+          <w:rFonts w:ascii="Times New Roman" w:hAnsi="Times New Roman" w:cs="Times New Roman"/>
+          <w:i/>
+          <w:iCs/>
+          <w:sz w:val="24"/>
+          <w:szCs w:val="24"/>
+        </w:rPr>
+        <w:t xml:space="preserve"> energy </w:t>
+      </w:r>
+      <w:r>
+        <w:rPr>
+          <w:rFonts w:ascii="Times New Roman" w:hAnsi="Times New Roman" w:cs="Times New Roman"/>
+          <w:i/>
+          <w:iCs/>
+          <w:sz w:val="24"/>
+          <w:szCs w:val="24"/>
+        </w:rPr>
+        <w:t xml:space="preserve">that is </w:t>
+      </w:r>
+      <w:r>
+        <w:rPr>
+          <w:rFonts w:ascii="Times New Roman" w:hAnsi="Times New Roman" w:cs="Times New Roman"/>
+          <w:i/>
+          <w:iCs/>
+          <w:sz w:val="24"/>
+          <w:szCs w:val="24"/>
+        </w:rPr>
+        <w:t xml:space="preserve">possible to </w:t>
+      </w:r>
+      <w:r>
+        <w:rPr>
+          <w:rFonts w:ascii="Times New Roman" w:hAnsi="Times New Roman" w:cs="Times New Roman"/>
+          <w:i/>
+          <w:iCs/>
+          <w:sz w:val="24"/>
+          <w:szCs w:val="24"/>
+        </w:rPr>
+        <w:t xml:space="preserve">dissipate </w:t>
+      </w:r>
+      <w:r>
+        <w:rPr>
+          <w:rFonts w:ascii="Times New Roman" w:hAnsi="Times New Roman" w:cs="Times New Roman"/>
+          <w:i/>
+          <w:iCs/>
+          <w:sz w:val="24"/>
+          <w:szCs w:val="24"/>
+        </w:rPr>
+        <w:t>through radiation</w:t>
+      </w:r>
+      <w:r>
+        <w:rPr>
+          <w:rFonts w:ascii="Times New Roman" w:hAnsi="Times New Roman" w:cs="Times New Roman"/>
+          <w:i/>
+          <w:iCs/>
+          <w:sz w:val="24"/>
+          <w:szCs w:val="24"/>
+        </w:rPr>
+        <w:t>.</w:t>
+      </w:r>
+      <w:r>
+        <w:rPr>
+          <w:rFonts w:ascii="Times New Roman" w:hAnsi="Times New Roman" w:cs="Times New Roman"/>
+          <w:i/>
+          <w:iCs/>
+          <w:sz w:val="24"/>
+          <w:szCs w:val="24"/>
+        </w:rPr>
+        <w:t xml:space="preserve"> </w:t>
+      </w:r>
+      <w:r>
+        <w:rPr>
+          <w:rFonts w:ascii="Times New Roman" w:hAnsi="Times New Roman" w:cs="Times New Roman"/>
+          <w:i/>
+          <w:iCs/>
+          <w:sz w:val="24"/>
+          <w:szCs w:val="24"/>
+        </w:rPr>
+        <w:t>Th</w:t>
+      </w:r>
+      <w:r>
+        <w:rPr>
+          <w:rFonts w:ascii="Times New Roman" w:hAnsi="Times New Roman" w:cs="Times New Roman"/>
+          <w:i/>
+          <w:iCs/>
+          <w:sz w:val="24"/>
+          <w:szCs w:val="24"/>
+        </w:rPr>
+        <w:t xml:space="preserve">is explains why, in this case, the </w:t>
+      </w:r>
+      <w:r>
+        <w:rPr>
+          <w:rFonts w:ascii="Times New Roman" w:hAnsi="Times New Roman" w:cs="Times New Roman"/>
+          <w:i/>
+          <w:iCs/>
+          <w:sz w:val="24"/>
+          <w:szCs w:val="24"/>
+        </w:rPr>
+        <w:t xml:space="preserve">jacket </w:t>
+      </w:r>
+      <w:r>
+        <w:rPr>
+          <w:rFonts w:ascii="Times New Roman" w:hAnsi="Times New Roman" w:cs="Times New Roman"/>
+          <w:i/>
+          <w:iCs/>
+          <w:sz w:val="24"/>
+          <w:szCs w:val="24"/>
+        </w:rPr>
+        <w:t xml:space="preserve">with higher </w:t>
+      </w:r>
+      <w:r>
+        <w:rPr>
+          <w:rFonts w:ascii="Times New Roman" w:hAnsi="Times New Roman" w:cs="Times New Roman"/>
+          <w:i/>
+          <w:iCs/>
+          <w:sz w:val="24"/>
+          <w:szCs w:val="24"/>
+        </w:rPr>
+        <w:t xml:space="preserve">emissivity </w:t>
+      </w:r>
+      <w:r>
+        <w:rPr>
+          <w:rFonts w:ascii="Times New Roman" w:hAnsi="Times New Roman" w:cs="Times New Roman"/>
+          <w:i/>
+          <w:iCs/>
+          <w:sz w:val="24"/>
+          <w:szCs w:val="24"/>
+        </w:rPr>
+        <w:t>facilitate</w:t>
+      </w:r>
+      <w:r>
+        <w:rPr>
+          <w:rFonts w:ascii="Times New Roman" w:hAnsi="Times New Roman" w:cs="Times New Roman"/>
+          <w:i/>
+          <w:iCs/>
+          <w:sz w:val="24"/>
+          <w:szCs w:val="24"/>
+        </w:rPr>
+        <w:t>s</w:t>
+      </w:r>
+      <w:r>
+        <w:rPr>
+          <w:rFonts w:ascii="Times New Roman" w:hAnsi="Times New Roman" w:cs="Times New Roman"/>
+          <w:i/>
+          <w:iCs/>
+          <w:sz w:val="24"/>
+          <w:szCs w:val="24"/>
+        </w:rPr>
+        <w:t xml:space="preserve"> larger amounts of heat transfer</w:t>
+      </w:r>
+      <w:r>
+        <w:rPr>
+          <w:rFonts w:ascii="Times New Roman" w:hAnsi="Times New Roman" w:cs="Times New Roman"/>
+          <w:i/>
+          <w:iCs/>
+          <w:sz w:val="24"/>
+          <w:szCs w:val="24"/>
+        </w:rPr>
+        <w:t xml:space="preserve"> </w:t>
+      </w:r>
+      <w:r>
+        <w:rPr>
+          <w:rFonts w:ascii="Times New Roman" w:hAnsi="Times New Roman" w:cs="Times New Roman"/>
+          <w:i/>
+          <w:iCs/>
+          <w:sz w:val="24"/>
+          <w:szCs w:val="24"/>
+        </w:rPr>
+        <w:t>than the jacket with lower emissivity.</w:t>
       </w:r>
     </w:p>
     <w:sectPr>

</xml_diff>